<commit_message>
Replace responsibility under Team Lead
</commit_message>
<xml_diff>
--- a/d47371394caa0d33e49f92ee0ad0558a/basil_havens.docx
+++ b/d47371394caa0d33e49f92ee0ad0558a/basil_havens.docx
@@ -276,15 +276,7 @@
           <w:sz w:val="20"/>
           <w:szCs w:val="20"/>
         </w:rPr>
-        <w:t>Experienced Android developer looking for ways to bring the world closer together with great mobile apps. On-point commu</w:t>
-      </w:r>
-      <w:r>
-        <w:rPr>
-          <w:rFonts w:ascii="Arial" w:eastAsia="Arial" w:hAnsi="Arial" w:cs="Arial"/>
-          <w:sz w:val="20"/>
-          <w:szCs w:val="20"/>
-        </w:rPr>
-        <w:t>nication within diverse teams while also working well independently. Thrilled to continue delivering quality apps for you!</w:t>
+        <w:t>Experienced Android developer looking for ways to bring the world closer together with great mobile apps. On-point communication within diverse teams while also working well independently. Thrilled to continue delivering quality apps for you!</w:t>
       </w:r>
     </w:p>
     <w:p>
@@ -495,15 +487,7 @@
           <w:sz w:val="20"/>
           <w:szCs w:val="20"/>
         </w:rPr>
-        <w:t xml:space="preserve">GitHub, Gradle, </w:t>
-      </w:r>
-      <w:r>
-        <w:rPr>
-          <w:rFonts w:ascii="Arial" w:eastAsia="Arial" w:hAnsi="Arial" w:cs="Arial"/>
-          <w:sz w:val="20"/>
-          <w:szCs w:val="20"/>
-        </w:rPr>
-        <w:t>Java,</w:t>
+        <w:t>GitHub, Gradle, Java,</w:t>
       </w:r>
     </w:p>
     <w:p>
@@ -607,15 +591,7 @@
           <w:sz w:val="20"/>
           <w:szCs w:val="20"/>
         </w:rPr>
-        <w:t>SQLite, Notifi</w:t>
-      </w:r>
-      <w:r>
-        <w:rPr>
-          <w:rFonts w:ascii="Arial" w:eastAsia="Arial" w:hAnsi="Arial" w:cs="Arial"/>
-          <w:sz w:val="20"/>
-          <w:szCs w:val="20"/>
-        </w:rPr>
-        <w:t>cations,</w:t>
+        <w:t>SQLite, Notifications,</w:t>
       </w:r>
     </w:p>
     <w:p>
@@ -667,15 +643,7 @@
           <w:sz w:val="20"/>
           <w:szCs w:val="20"/>
         </w:rPr>
-        <w:t>Recycler Views, Retrofi</w:t>
-      </w:r>
-      <w:r>
-        <w:rPr>
-          <w:rFonts w:ascii="Arial" w:eastAsia="Arial" w:hAnsi="Arial" w:cs="Arial"/>
-          <w:sz w:val="20"/>
-          <w:szCs w:val="20"/>
-        </w:rPr>
-        <w:t>t,</w:t>
+        <w:t>Recycler Views, Retrofit,</w:t>
       </w:r>
     </w:p>
     <w:p>
@@ -853,15 +821,7 @@
           <w:sz w:val="20"/>
           <w:szCs w:val="20"/>
         </w:rPr>
-        <w:t xml:space="preserve">Attract </w:t>
-      </w:r>
-      <w:r>
-        <w:rPr>
-          <w:rFonts w:ascii="Arial" w:eastAsia="Arial" w:hAnsi="Arial" w:cs="Arial"/>
-          <w:sz w:val="20"/>
-          <w:szCs w:val="20"/>
-        </w:rPr>
-        <w:t>speakers to</w:t>
+        <w:t>Attract speakers to</w:t>
       </w:r>
     </w:p>
     <w:p>
@@ -1257,15 +1217,7 @@
           <w:sz w:val="20"/>
           <w:szCs w:val="20"/>
         </w:rPr>
-        <w:t>Android Studio | Kotlin | Retrofi</w:t>
-      </w:r>
-      <w:r>
-        <w:rPr>
-          <w:rFonts w:ascii="Arial" w:eastAsia="Arial" w:hAnsi="Arial" w:cs="Arial"/>
-          <w:sz w:val="20"/>
-          <w:szCs w:val="20"/>
-        </w:rPr>
-        <w:t>t | Fragments | Coroutines | Room | Picasso</w:t>
+        <w:t>Android Studio | Kotlin | Retrofit | Fragments | Coroutines | Room | Picasso</w:t>
       </w:r>
     </w:p>
     <w:p>
@@ -1776,15 +1728,7 @@
           <w:sz w:val="20"/>
           <w:szCs w:val="20"/>
         </w:rPr>
-        <w:t xml:space="preserve">Planned extensively with mockups, Trello user </w:t>
-      </w:r>
-      <w:r>
-        <w:rPr>
-          <w:rFonts w:ascii="Arial" w:eastAsia="Arial" w:hAnsi="Arial" w:cs="Arial"/>
-          <w:sz w:val="20"/>
-          <w:szCs w:val="20"/>
-        </w:rPr>
-        <w:t>stories, research, &amp; UX guidance Pair-programmed, built up the UI and dialog fragment along with action intents</w:t>
+        <w:t>Planned extensively with mockups, Trello user stories, research, &amp; UX guidance Pair-programmed, built up the UI and dialog fragment along with action intents</w:t>
       </w:r>
     </w:p>
     <w:p>
@@ -2004,15 +1948,7 @@
           <w:sz w:val="20"/>
           <w:szCs w:val="20"/>
         </w:rPr>
-        <w:t>App for daily activity logging in 8 categorie</w:t>
-      </w:r>
-      <w:r>
-        <w:rPr>
-          <w:rFonts w:ascii="Arial" w:eastAsia="Arial" w:hAnsi="Arial" w:cs="Arial"/>
-          <w:sz w:val="20"/>
-          <w:szCs w:val="20"/>
-        </w:rPr>
-        <w:t>s like sleep time and workout regimens Android Studio | Java | Firebase | Live Data | OpenWeatherMap API | Drawer Layout</w:t>
+        <w:t>App for daily activity logging in 8 categories like sleep time and workout regimens Android Studio | Java | Firebase | Live Data | OpenWeatherMap API | Drawer Layout</w:t>
       </w:r>
     </w:p>
     <w:p>
@@ -2030,15 +1966,7 @@
           <w:sz w:val="20"/>
           <w:szCs w:val="20"/>
         </w:rPr>
-        <w:t xml:space="preserve"> </w:t>
-      </w:r>
-      <w:r>
-        <w:rPr>
-          <w:rFonts w:ascii="Arial" w:eastAsia="Arial" w:hAnsi="Arial" w:cs="Arial"/>
-          <w:sz w:val="20"/>
-          <w:szCs w:val="20"/>
-        </w:rPr>
-        <w:t xml:space="preserve"> </w:t>
+        <w:t xml:space="preserve">  </w:t>
       </w:r>
       <w:r>
         <w:rPr>
@@ -2095,23 +2023,7 @@
           <w:sz w:val="20"/>
           <w:szCs w:val="20"/>
         </w:rPr>
-        <w:t xml:space="preserve">  </w:t>
-      </w:r>
-      <w:r>
-        <w:rPr>
-          <w:rFonts w:ascii="Arial" w:eastAsia="Arial" w:hAnsi="Arial" w:cs="Arial"/>
-          <w:sz w:val="20"/>
-          <w:szCs w:val="20"/>
-        </w:rPr>
-        <w:t xml:space="preserve"> </w:t>
-      </w:r>
-      <w:r>
-        <w:rPr>
-          <w:rFonts w:ascii="Arial" w:eastAsia="Arial" w:hAnsi="Arial" w:cs="Arial"/>
-          <w:sz w:val="20"/>
-          <w:szCs w:val="20"/>
-        </w:rPr>
-        <w:t>Contributed solely to this original idea which can also support multiple users</w:t>
+        <w:t xml:space="preserve">   Contributed solely to this original idea which can also support multiple users</w:t>
       </w:r>
     </w:p>
     <w:p>
@@ -2139,15 +2051,7 @@
           <w:sz w:val="20"/>
           <w:szCs w:val="20"/>
         </w:rPr>
-        <w:t xml:space="preserve">Refreshed weather data to log activity notes </w:t>
-      </w:r>
-      <w:r>
-        <w:rPr>
-          <w:rFonts w:ascii="Arial" w:eastAsia="Arial" w:hAnsi="Arial" w:cs="Arial"/>
-          <w:sz w:val="20"/>
-          <w:szCs w:val="20"/>
-        </w:rPr>
-        <w:t>regardless of location Integrated Google login, animated GIFs, cloud persistence, and sound e ects</w:t>
+        <w:t>Refreshed weather data to log activity notes regardless of location Integrated Google login, animated GIFs, cloud persistence, and sound e ects</w:t>
       </w:r>
     </w:p>
     <w:p>
@@ -2504,15 +2408,7 @@
           <w:sz w:val="20"/>
           <w:szCs w:val="20"/>
         </w:rPr>
-        <w:t>Implemented login screen to the backend using</w:t>
-      </w:r>
-      <w:r>
-        <w:rPr>
-          <w:rFonts w:ascii="Arial" w:eastAsia="Arial" w:hAnsi="Arial" w:cs="Arial"/>
-          <w:sz w:val="20"/>
-          <w:szCs w:val="20"/>
-        </w:rPr>
-        <w:t xml:space="preserve"> OAUTH2 authentication Featuring search capability and quote generation via Machine Learning</w:t>
+        <w:t>Implemented login screen to the backend using OAUTH2 authentication Featuring search capability and quote generation via Machine Learning</w:t>
       </w:r>
     </w:p>
     <w:p>
@@ -2805,15 +2701,7 @@
           <w:sz w:val="20"/>
           <w:szCs w:val="20"/>
         </w:rPr>
-        <w:t xml:space="preserve">Led a team of ~5 Android students in a work setting using Agile </w:t>
-      </w:r>
-      <w:r>
-        <w:rPr>
-          <w:rFonts w:ascii="Arial" w:eastAsia="Arial" w:hAnsi="Arial" w:cs="Arial"/>
-          <w:sz w:val="20"/>
-          <w:szCs w:val="20"/>
-        </w:rPr>
-        <w:t>methodology</w:t>
+        <w:t>Led a team of ~5 Android students in a work setting using Agile methodology</w:t>
       </w:r>
     </w:p>
     <w:p>
@@ -2905,7 +2793,7 @@
           <w:sz w:val="20"/>
           <w:szCs w:val="20"/>
         </w:rPr>
-        <w:t>Reviewed student code via GitHub and provided feedback and suggestions</w:t>
+        <w:t>Taught Android skills with Kotlin and Java in instructional power hours</w:t>
       </w:r>
     </w:p>
     <w:p>
@@ -2997,7 +2885,7 @@
           <w:sz w:val="20"/>
           <w:szCs w:val="20"/>
         </w:rPr>
-        <w:t>Facilitated daily standup meetings to build camaraderie, share ideas, and progress</w:t>
+        <w:t>Reviewed student code via GitHub and provided feedback and suggestions</w:t>
       </w:r>
     </w:p>
     <w:p>
@@ -3089,23 +2977,7 @@
           <w:sz w:val="20"/>
           <w:szCs w:val="20"/>
         </w:rPr>
-        <w:t>Mentored ~3 students on eff</w:t>
-      </w:r>
-      <w:r>
-        <w:rPr>
-          <w:rFonts w:ascii="Arial" w:eastAsia="Arial" w:hAnsi="Arial" w:cs="Arial"/>
-          <w:sz w:val="20"/>
-          <w:szCs w:val="20"/>
-        </w:rPr>
-        <w:t xml:space="preserve">ective learning and solving programming </w:t>
-      </w:r>
-      <w:r>
-        <w:rPr>
-          <w:rFonts w:ascii="Arial" w:eastAsia="Arial" w:hAnsi="Arial" w:cs="Arial"/>
-          <w:sz w:val="20"/>
-          <w:szCs w:val="20"/>
-        </w:rPr>
-        <w:t>problems</w:t>
+        <w:t>Facilitated daily standup meetings to build camaraderie, share ideas, and progress</w:t>
       </w:r>
     </w:p>
     <w:p>
@@ -3197,7 +3069,7 @@
           <w:sz w:val="20"/>
           <w:szCs w:val="20"/>
         </w:rPr>
-        <w:t>Delivered one-on-one feedback and code reviews on a daily basis</w:t>
+        <w:t>Mentored ~3 students on effective learning and solving programming problems</w:t>
       </w:r>
     </w:p>
     <w:p>
@@ -3361,15 +3233,7 @@
           <w:sz w:val="24"/>
           <w:szCs w:val="24"/>
         </w:rPr>
-        <w:t>SDET –</w:t>
-      </w:r>
-      <w:r>
-        <w:rPr>
-          <w:rFonts w:ascii="Arial" w:eastAsia="Arial" w:hAnsi="Arial" w:cs="Arial"/>
-          <w:sz w:val="24"/>
-          <w:szCs w:val="24"/>
-        </w:rPr>
-        <w:t xml:space="preserve"> </w:t>
+        <w:t xml:space="preserve">SDET – </w:t>
       </w:r>
       <w:r>
         <w:rPr>
@@ -3433,15 +3297,7 @@
           <w:sz w:val="20"/>
           <w:szCs w:val="20"/>
         </w:rPr>
-        <w:t>Developed apps in C# to automate routine tasks an</w:t>
-      </w:r>
-      <w:r>
-        <w:rPr>
-          <w:rFonts w:ascii="Arial" w:eastAsia="Arial" w:hAnsi="Arial" w:cs="Arial"/>
-          <w:sz w:val="20"/>
-          <w:szCs w:val="20"/>
-        </w:rPr>
-        <w:t>d increase productivity for team</w:t>
+        <w:t>Developed apps in C# to automate routine tasks and increase productivity for team</w:t>
       </w:r>
     </w:p>
     <w:p>
@@ -4020,15 +3876,7 @@
                 <w:sz w:val="24"/>
                 <w:szCs w:val="24"/>
               </w:rPr>
-              <w:t>06/2012 -</w:t>
-            </w:r>
-            <w:r>
-              <w:rPr>
-                <w:rFonts w:ascii="Arial" w:eastAsia="Arial" w:hAnsi="Arial" w:cs="Arial"/>
-                <w:sz w:val="24"/>
-                <w:szCs w:val="24"/>
-              </w:rPr>
-              <w:t xml:space="preserve"> 06/2014</w:t>
+              <w:t>06/2012 - 06/2014</w:t>
             </w:r>
           </w:p>
         </w:tc>
@@ -4321,7 +4169,7 @@
     <w:lsdException w:name="Table Web 2" w:semiHidden="1" w:unhideWhenUsed="1"/>
     <w:lsdException w:name="Table Web 3" w:semiHidden="1" w:unhideWhenUsed="1"/>
     <w:lsdException w:name="Balloon Text" w:semiHidden="1" w:unhideWhenUsed="1"/>
-    <w:lsdException w:name="Table Grid" w:semiHidden="1" w:uiPriority="59" w:unhideWhenUsed="1"/>
+    <w:lsdException w:name="Table Grid" w:uiPriority="59"/>
     <w:lsdException w:name="Table Theme" w:semiHidden="1" w:unhideWhenUsed="1"/>
     <w:lsdException w:name="Placeholder Text" w:semiHidden="1"/>
     <w:lsdException w:name="No Spacing" w:uiPriority="1" w:qFormat="1"/>
@@ -4547,6 +4395,7 @@
   <w:style w:type="paragraph" w:default="1" w:styleId="Normal">
     <w:name w:val="Normal"/>
     <w:qFormat/>
+    <w:rsid w:val="00A12596"/>
   </w:style>
   <w:style w:type="character" w:default="1" w:styleId="DefaultParagraphFont">
     <w:name w:val="Default Paragraph Font"/>

</xml_diff>